<commit_message>
Update video for new sim version
</commit_message>
<xml_diff>
--- a/Projekta_apraksts.docx
+++ b/Projekta_apraksts.docx
@@ -1811,7 +1811,7 @@
         </w:rPr>
         <w:lastRenderedPageBreak/>
         <w:drawing>
-          <wp:inline distT="0" distB="0" distL="0" distR="0" wp14:anchorId="03B4C779" wp14:editId="52DCDB2A">
+          <wp:inline distT="0" distB="0" distL="0" distR="0" wp14:anchorId="03B4C779" wp14:editId="7FA3CCEC">
             <wp:extent cx="5724525" cy="3048000"/>
             <wp:effectExtent l="0" t="0" r="9525" b="0"/>
             <wp:docPr id="950426644" name="Picture 4"/>
@@ -2140,7 +2140,7 @@
           <w:lang w:val="en-US"/>
         </w:rPr>
         <w:drawing>
-          <wp:inline distT="0" distB="0" distL="0" distR="0" wp14:anchorId="6199DF2C" wp14:editId="4EB362A9">
+          <wp:inline distT="0" distB="0" distL="0" distR="0" wp14:anchorId="6199DF2C" wp14:editId="41B609D3">
             <wp:extent cx="5724525" cy="3038475"/>
             <wp:effectExtent l="0" t="0" r="9525" b="9525"/>
             <wp:docPr id="1283698453" name="Picture 5"/>
@@ -2458,7 +2458,7 @@
         </w:rPr>
         <w:lastRenderedPageBreak/>
         <w:drawing>
-          <wp:inline distT="0" distB="0" distL="0" distR="0" wp14:anchorId="7EBB8948" wp14:editId="0B80290C">
+          <wp:inline distT="0" distB="0" distL="0" distR="0" wp14:anchorId="7EBB8948" wp14:editId="336EEE3B">
             <wp:extent cx="5715000" cy="3086100"/>
             <wp:effectExtent l="0" t="0" r="0" b="0"/>
             <wp:docPr id="1632561489" name="Picture 6"/>
@@ -2785,7 +2785,7 @@
           <w:lang w:val="ru-RU"/>
         </w:rPr>
         <w:drawing>
-          <wp:inline distT="0" distB="0" distL="0" distR="0" wp14:anchorId="2B2957FA" wp14:editId="1F89FB73">
+          <wp:inline distT="0" distB="0" distL="0" distR="0" wp14:anchorId="2B2957FA" wp14:editId="56D48E96">
             <wp:extent cx="5715000" cy="3076575"/>
             <wp:effectExtent l="0" t="0" r="0" b="9525"/>
             <wp:docPr id="1853438036" name="Picture 7"/>
@@ -3103,7 +3103,7 @@
         </w:rPr>
         <w:lastRenderedPageBreak/>
         <w:drawing>
-          <wp:inline distT="0" distB="0" distL="0" distR="0" wp14:anchorId="245FC60F" wp14:editId="5C721484">
+          <wp:inline distT="0" distB="0" distL="0" distR="0" wp14:anchorId="245FC60F" wp14:editId="03686418">
             <wp:extent cx="5724525" cy="3076575"/>
             <wp:effectExtent l="0" t="0" r="9525" b="9525"/>
             <wp:docPr id="107572319" name="Picture 8"/>
@@ -3427,10 +3427,10 @@
           <w:szCs w:val="24"/>
         </w:rPr>
         <w:drawing>
-          <wp:inline distT="0" distB="0" distL="0" distR="0" wp14:anchorId="3D80E769" wp14:editId="08E56BAE">
-            <wp:extent cx="5084879" cy="2860243"/>
-            <wp:effectExtent l="0" t="0" r="1905" b="0"/>
-            <wp:docPr id="983137810" name="Video 3">
+          <wp:inline distT="0" distB="0" distL="0" distR="0" wp14:anchorId="0AA9C8DE" wp14:editId="6CE788A9">
+            <wp:extent cx="5475110" cy="3079750"/>
+            <wp:effectExtent l="0" t="0" r="0" b="6350"/>
+            <wp:docPr id="723878830" name="Video 1">
               <a:hlinkClick xmlns:a="http://schemas.openxmlformats.org/drawingml/2006/main" r:id="rId15"/>
             </wp:docPr>
             <wp:cNvGraphicFramePr>
@@ -3440,7 +3440,7 @@
               <a:graphicData uri="http://schemas.openxmlformats.org/drawingml/2006/picture">
                 <pic:pic xmlns:pic="http://schemas.openxmlformats.org/drawingml/2006/picture">
                   <pic:nvPicPr>
-                    <pic:cNvPr id="983137810" name="Video 3">
+                    <pic:cNvPr id="723878830" name="Video 1">
                       <a:hlinkClick r:id="rId15"/>
                     </pic:cNvPr>
                     <pic:cNvPicPr/>
@@ -3452,7 +3452,7 @@
                           <a14:useLocalDpi xmlns:a14="http://schemas.microsoft.com/office/drawing/2010/main" val="0"/>
                         </a:ext>
                         <a:ext uri="{C809E66F-F1BF-436E-b5F7-EEA9579F0CBA}">
-                          <wp15:webVideoPr xmlns:wp15="http://schemas.microsoft.com/office/word/2012/wordprocessingDrawing" embeddedHtml="&lt;iframe width=&quot;200&quot; height=&quot;113&quot; src=&quot;https://www.youtube.com/embed/t3-FgQAIZQQ?feature=oembed&quot; frameborder=&quot;0&quot; allow=&quot;accelerometer; autoplay; clipboard-write; encrypted-media; gyroscope; picture-in-picture; web-share&quot; referrerpolicy=&quot;strict-origin-when-cross-origin&quot; allowfullscreen=&quot;&quot; title=&quot;Black Death sim animation&quot; sandbox=&quot;allow-scripts allow-same-origin allow-popups&quot;&gt;&lt;/iframe&gt;" h="113" w="200"/>
+                          <wp15:webVideoPr xmlns:wp15="http://schemas.microsoft.com/office/word/2012/wordprocessingDrawing" embeddedHtml="&lt;iframe width=&quot;200&quot; height=&quot;113&quot; src=&quot;https://www.youtube.com/embed/sPQj4QfG7hs?feature=oembed&quot; frameborder=&quot;0&quot; allow=&quot;accelerometer; autoplay; clipboard-write; encrypted-media; gyroscope; picture-in-picture; web-share&quot; referrerpolicy=&quot;strict-origin-when-cross-origin&quot; allowfullscreen=&quot;&quot; title=&quot;Black Death sim animation&quot; sandbox=&quot;allow-scripts allow-same-origin allow-popups&quot;&gt;&lt;/iframe&gt;" h="113" w="200"/>
                         </a:ext>
                       </a:extLst>
                     </a:blip>
@@ -3463,7 +3463,7 @@
                   <pic:spPr>
                     <a:xfrm>
                       <a:off x="0" y="0"/>
-                      <a:ext cx="5106305" cy="2872295"/>
+                      <a:ext cx="5475110" cy="3079750"/>
                     </a:xfrm>
                     <a:prstGeom prst="rect">
                       <a:avLst/>
@@ -3563,7 +3563,15 @@
           <w:sz w:val="24"/>
           <w:szCs w:val="24"/>
         </w:rPr>
-        <w:t xml:space="preserve">: </w:t>
+        <w:t>:</w:t>
+      </w:r>
+      <w:r>
+        <w:rPr>
+          <w:rFonts w:ascii="Times New Roman" w:hAnsi="Times New Roman" w:cs="Times New Roman"/>
+          <w:sz w:val="24"/>
+          <w:szCs w:val="24"/>
+        </w:rPr>
+        <w:t xml:space="preserve"> </w:t>
       </w:r>
       <w:hyperlink r:id="rId17" w:history="1">
         <w:r>
@@ -3573,7 +3581,7 @@
             <w:sz w:val="24"/>
             <w:szCs w:val="24"/>
           </w:rPr>
-          <w:t>https://youtu.be/t3-FgQAIZQQ</w:t>
+          <w:t>https://youtu.be/sPQj4QfG7hs</w:t>
         </w:r>
       </w:hyperlink>
     </w:p>
@@ -3583,7 +3591,6 @@
           <w:rFonts w:ascii="Times New Roman" w:hAnsi="Times New Roman" w:cs="Times New Roman"/>
           <w:sz w:val="24"/>
           <w:szCs w:val="24"/>
-          <w:lang w:val="en-US"/>
         </w:rPr>
       </w:pPr>
     </w:p>
@@ -5259,6 +5266,18 @@
     <w:uiPriority w:val="99"/>
     <w:rsid w:val="006C71F0"/>
   </w:style>
+  <w:style w:type="character" w:styleId="FollowedHyperlink">
+    <w:name w:val="FollowedHyperlink"/>
+    <w:basedOn w:val="DefaultParagraphFont"/>
+    <w:uiPriority w:val="99"/>
+    <w:semiHidden/>
+    <w:unhideWhenUsed/>
+    <w:rsid w:val="00833725"/>
+    <w:rPr>
+      <w:color w:val="96607D" w:themeColor="followedHyperlink"/>
+      <w:u w:val="single"/>
+    </w:rPr>
+  </w:style>
 </w:styles>
 </file>
 

</xml_diff>

<commit_message>
Minor changes in section "How to run a programme"
</commit_message>
<xml_diff>
--- a/Projekta_apraksts.docx
+++ b/Projekta_apraksts.docx
@@ -368,63 +368,63 @@
           <w:sz w:val="24"/>
           <w:szCs w:val="24"/>
         </w:rPr>
-        <w:t xml:space="preserve"> uzņēmīgie</w:t>
-      </w:r>
-      <w:r>
-        <w:rPr>
-          <w:rFonts w:ascii="Times New Roman" w:hAnsi="Times New Roman" w:cs="Times New Roman"/>
-          <w:sz w:val="24"/>
-          <w:szCs w:val="24"/>
-        </w:rPr>
-        <w:t>m</w:t>
-      </w:r>
-      <w:r>
-        <w:rPr>
-          <w:rFonts w:ascii="Times New Roman" w:hAnsi="Times New Roman" w:cs="Times New Roman"/>
-          <w:sz w:val="24"/>
-          <w:szCs w:val="24"/>
-        </w:rPr>
-        <w:t xml:space="preserve"> (S), inficētie</w:t>
-      </w:r>
-      <w:r>
-        <w:rPr>
-          <w:rFonts w:ascii="Times New Roman" w:hAnsi="Times New Roman" w:cs="Times New Roman"/>
-          <w:sz w:val="24"/>
-          <w:szCs w:val="24"/>
-        </w:rPr>
-        <w:t>m</w:t>
-      </w:r>
-      <w:r>
-        <w:rPr>
-          <w:rFonts w:ascii="Times New Roman" w:hAnsi="Times New Roman" w:cs="Times New Roman"/>
-          <w:sz w:val="24"/>
-          <w:szCs w:val="24"/>
-        </w:rPr>
-        <w:t xml:space="preserve"> (I), izveseļojušie</w:t>
-      </w:r>
-      <w:r>
-        <w:rPr>
-          <w:rFonts w:ascii="Times New Roman" w:hAnsi="Times New Roman" w:cs="Times New Roman"/>
-          <w:sz w:val="24"/>
-          <w:szCs w:val="24"/>
-        </w:rPr>
-        <w:t>m</w:t>
-      </w:r>
-      <w:r>
-        <w:rPr>
-          <w:rFonts w:ascii="Times New Roman" w:hAnsi="Times New Roman" w:cs="Times New Roman"/>
-          <w:sz w:val="24"/>
-          <w:szCs w:val="24"/>
-        </w:rPr>
-        <w:t xml:space="preserve"> (R) un mirušie</w:t>
-      </w:r>
-      <w:r>
-        <w:rPr>
-          <w:rFonts w:ascii="Times New Roman" w:hAnsi="Times New Roman" w:cs="Times New Roman"/>
-          <w:sz w:val="24"/>
-          <w:szCs w:val="24"/>
-        </w:rPr>
-        <w:t>m</w:t>
+        <w:t xml:space="preserve"> </w:t>
+      </w:r>
+      <w:r>
+        <w:rPr>
+          <w:rFonts w:ascii="Times New Roman" w:hAnsi="Times New Roman" w:cs="Times New Roman"/>
+          <w:sz w:val="24"/>
+          <w:szCs w:val="24"/>
+        </w:rPr>
+        <w:t>uzņēmīgajiem</w:t>
+      </w:r>
+      <w:r>
+        <w:rPr>
+          <w:rFonts w:ascii="Times New Roman" w:hAnsi="Times New Roman" w:cs="Times New Roman"/>
+          <w:sz w:val="24"/>
+          <w:szCs w:val="24"/>
+        </w:rPr>
+        <w:t xml:space="preserve"> (S), </w:t>
+      </w:r>
+      <w:r>
+        <w:rPr>
+          <w:rFonts w:ascii="Times New Roman" w:hAnsi="Times New Roman" w:cs="Times New Roman"/>
+          <w:sz w:val="24"/>
+          <w:szCs w:val="24"/>
+        </w:rPr>
+        <w:t>inficētajiem</w:t>
+      </w:r>
+      <w:r>
+        <w:rPr>
+          <w:rFonts w:ascii="Times New Roman" w:hAnsi="Times New Roman" w:cs="Times New Roman"/>
+          <w:sz w:val="24"/>
+          <w:szCs w:val="24"/>
+        </w:rPr>
+        <w:t xml:space="preserve"> (I), </w:t>
+      </w:r>
+      <w:r>
+        <w:rPr>
+          <w:rFonts w:ascii="Times New Roman" w:hAnsi="Times New Roman" w:cs="Times New Roman"/>
+          <w:sz w:val="24"/>
+          <w:szCs w:val="24"/>
+        </w:rPr>
+        <w:t>izveseļojušajiem</w:t>
+      </w:r>
+      <w:r>
+        <w:rPr>
+          <w:rFonts w:ascii="Times New Roman" w:hAnsi="Times New Roman" w:cs="Times New Roman"/>
+          <w:sz w:val="24"/>
+          <w:szCs w:val="24"/>
+        </w:rPr>
+        <w:t xml:space="preserve"> (R) un </w:t>
+      </w:r>
+      <w:r>
+        <w:rPr>
+          <w:rFonts w:ascii="Times New Roman" w:hAnsi="Times New Roman" w:cs="Times New Roman"/>
+          <w:sz w:val="24"/>
+          <w:szCs w:val="24"/>
+        </w:rPr>
+        <w:t>mirušajiem</w:t>
       </w:r>
       <w:r>
         <w:rPr>
@@ -439,7 +439,6 @@
           <w:rFonts w:ascii="Times New Roman" w:hAnsi="Times New Roman" w:cs="Times New Roman"/>
           <w:sz w:val="24"/>
           <w:szCs w:val="24"/>
-          <w:lang w:val="en-US"/>
         </w:rPr>
         <w:t xml:space="preserve"> </w:t>
       </w:r>
@@ -560,6 +559,7 @@
           <w:rFonts w:ascii="Times New Roman" w:hAnsi="Times New Roman" w:cs="Times New Roman"/>
           <w:sz w:val="24"/>
           <w:szCs w:val="24"/>
+          <w:lang w:val="en-US"/>
         </w:rPr>
       </w:pPr>
       <w:r>
@@ -1106,15 +1106,15 @@
         </w:rPr>
         <w:t>Failu var atrast mapē:</w:t>
       </w:r>
-    </w:p>
-    <w:p>
-      <w:pPr>
-        <w:rPr>
-          <w:rFonts w:ascii="Times New Roman" w:hAnsi="Times New Roman" w:cs="Times New Roman"/>
-          <w:sz w:val="24"/>
-          <w:szCs w:val="24"/>
-        </w:rPr>
-      </w:pPr>
+      <w:r>
+        <w:rPr>
+          <w:rFonts w:ascii="Times New Roman" w:hAnsi="Times New Roman" w:cs="Times New Roman"/>
+          <w:sz w:val="24"/>
+          <w:szCs w:val="24"/>
+          <w:lang w:val="en-US"/>
+        </w:rPr>
+        <w:br/>
+      </w:r>
       <w:proofErr w:type="spellStart"/>
       <w:r>
         <w:rPr>
@@ -1270,7 +1270,117 @@
           <w:sz w:val="24"/>
           <w:szCs w:val="24"/>
         </w:rPr>
-        <w:t>Uzinstalējiet nepieciešamās bibliotēkas, izmantojot requirements.txt:</w:t>
+        <w:t>Projekta saknes mapē uzinstalējiet nepieciešamās bibliotēkas</w:t>
+      </w:r>
+      <w:r>
+        <w:rPr>
+          <w:rFonts w:ascii="Times New Roman" w:hAnsi="Times New Roman" w:cs="Times New Roman"/>
+          <w:sz w:val="24"/>
+          <w:szCs w:val="24"/>
+          <w:lang w:val="en-US"/>
+        </w:rPr>
+        <w:t xml:space="preserve"> (</w:t>
+      </w:r>
+      <w:proofErr w:type="spellStart"/>
+      <w:r>
+        <w:rPr>
+          <w:rFonts w:ascii="Times New Roman" w:hAnsi="Times New Roman" w:cs="Times New Roman"/>
+          <w:sz w:val="24"/>
+          <w:szCs w:val="24"/>
+        </w:rPr>
+        <w:t>networkx</w:t>
+      </w:r>
+      <w:proofErr w:type="spellEnd"/>
+      <w:r>
+        <w:rPr>
+          <w:rFonts w:ascii="Times New Roman" w:hAnsi="Times New Roman" w:cs="Times New Roman"/>
+          <w:sz w:val="24"/>
+          <w:szCs w:val="24"/>
+          <w:lang w:val="en-US"/>
+        </w:rPr>
+        <w:t xml:space="preserve"> </w:t>
+      </w:r>
+      <w:r>
+        <w:rPr>
+          <w:rFonts w:ascii="Times New Roman" w:hAnsi="Times New Roman" w:cs="Times New Roman"/>
+          <w:sz w:val="24"/>
+          <w:szCs w:val="24"/>
+          <w:lang w:val="en-US"/>
+        </w:rPr>
+        <w:t xml:space="preserve">un </w:t>
+      </w:r>
+      <w:proofErr w:type="spellStart"/>
+      <w:r>
+        <w:rPr>
+          <w:rFonts w:ascii="Times New Roman" w:hAnsi="Times New Roman" w:cs="Times New Roman"/>
+          <w:sz w:val="24"/>
+          <w:szCs w:val="24"/>
+          <w:lang w:val="en-US"/>
+        </w:rPr>
+        <w:t>numpy</w:t>
+      </w:r>
+      <w:proofErr w:type="spellEnd"/>
+      <w:r>
+        <w:rPr>
+          <w:rFonts w:ascii="Times New Roman" w:hAnsi="Times New Roman" w:cs="Times New Roman"/>
+          <w:sz w:val="24"/>
+          <w:szCs w:val="24"/>
+          <w:lang w:val="en-US"/>
+        </w:rPr>
+        <w:t>)</w:t>
+      </w:r>
+      <w:r>
+        <w:rPr>
+          <w:rFonts w:ascii="Times New Roman" w:hAnsi="Times New Roman" w:cs="Times New Roman"/>
+          <w:sz w:val="24"/>
+          <w:szCs w:val="24"/>
+        </w:rPr>
+        <w:t>:</w:t>
+      </w:r>
+      <w:r>
+        <w:rPr>
+          <w:rFonts w:ascii="Times New Roman" w:hAnsi="Times New Roman" w:cs="Times New Roman"/>
+          <w:sz w:val="24"/>
+          <w:szCs w:val="24"/>
+          <w:lang w:val="en-US"/>
+        </w:rPr>
+        <w:br/>
+      </w:r>
+      <w:proofErr w:type="spellStart"/>
+      <w:r>
+        <w:rPr>
+          <w:rFonts w:ascii="Times New Roman" w:hAnsi="Times New Roman" w:cs="Times New Roman"/>
+          <w:sz w:val="24"/>
+          <w:szCs w:val="24"/>
+        </w:rPr>
+        <w:t>pip</w:t>
+      </w:r>
+      <w:proofErr w:type="spellEnd"/>
+      <w:r>
+        <w:rPr>
+          <w:rFonts w:ascii="Times New Roman" w:hAnsi="Times New Roman" w:cs="Times New Roman"/>
+          <w:sz w:val="24"/>
+          <w:szCs w:val="24"/>
+        </w:rPr>
+        <w:t xml:space="preserve"> </w:t>
+      </w:r>
+      <w:proofErr w:type="spellStart"/>
+      <w:r>
+        <w:rPr>
+          <w:rFonts w:ascii="Times New Roman" w:hAnsi="Times New Roman" w:cs="Times New Roman"/>
+          <w:sz w:val="24"/>
+          <w:szCs w:val="24"/>
+        </w:rPr>
+        <w:t>install</w:t>
+      </w:r>
+      <w:proofErr w:type="spellEnd"/>
+      <w:r>
+        <w:rPr>
+          <w:rFonts w:ascii="Times New Roman" w:hAnsi="Times New Roman" w:cs="Times New Roman"/>
+          <w:sz w:val="24"/>
+          <w:szCs w:val="24"/>
+        </w:rPr>
+        <w:t xml:space="preserve"> -r requirements.txt</w:t>
       </w:r>
     </w:p>
     <w:p>
@@ -1279,15 +1389,20 @@
           <w:ilvl w:val="0"/>
           <w:numId w:val="2"/>
         </w:numPr>
-        <w:tabs>
-          <w:tab w:val="clear" w:pos="720"/>
-        </w:tabs>
-        <w:rPr>
-          <w:rFonts w:ascii="Times New Roman" w:hAnsi="Times New Roman" w:cs="Times New Roman"/>
-          <w:sz w:val="24"/>
-          <w:szCs w:val="24"/>
-        </w:rPr>
-      </w:pPr>
+        <w:rPr>
+          <w:rFonts w:ascii="Times New Roman" w:hAnsi="Times New Roman" w:cs="Times New Roman"/>
+          <w:sz w:val="24"/>
+          <w:szCs w:val="24"/>
+        </w:rPr>
+      </w:pPr>
+      <w:r>
+        <w:rPr>
+          <w:rFonts w:ascii="Times New Roman" w:hAnsi="Times New Roman" w:cs="Times New Roman"/>
+          <w:sz w:val="24"/>
+          <w:szCs w:val="24"/>
+        </w:rPr>
+        <w:t xml:space="preserve">Pārejiet uz apakšdirektoriju </w:t>
+      </w:r>
       <w:proofErr w:type="spellStart"/>
       <w:r>
         <w:rPr>
@@ -1295,7 +1410,7 @@
           <w:sz w:val="24"/>
           <w:szCs w:val="24"/>
         </w:rPr>
-        <w:t>pip</w:t>
+        <w:t>py_code:</w:t>
       </w:r>
       <w:proofErr w:type="spellEnd"/>
       <w:r>
@@ -1304,6 +1419,24 @@
           <w:sz w:val="24"/>
           <w:szCs w:val="24"/>
         </w:rPr>
+        <w:br/>
+      </w:r>
+      <w:proofErr w:type="spellStart"/>
+      <w:r>
+        <w:rPr>
+          <w:rFonts w:ascii="Times New Roman" w:hAnsi="Times New Roman" w:cs="Times New Roman"/>
+          <w:sz w:val="24"/>
+          <w:szCs w:val="24"/>
+        </w:rPr>
+        <w:t>cd</w:t>
+      </w:r>
+      <w:proofErr w:type="spellEnd"/>
+      <w:r>
+        <w:rPr>
+          <w:rFonts w:ascii="Times New Roman" w:hAnsi="Times New Roman" w:cs="Times New Roman"/>
+          <w:sz w:val="24"/>
+          <w:szCs w:val="24"/>
+        </w:rPr>
         <w:t xml:space="preserve"> </w:t>
       </w:r>
       <w:proofErr w:type="spellStart"/>
@@ -1313,17 +1446,9 @@
           <w:sz w:val="24"/>
           <w:szCs w:val="24"/>
         </w:rPr>
-        <w:t>install</w:t>
+        <w:t>py_code</w:t>
       </w:r>
       <w:proofErr w:type="spellEnd"/>
-      <w:r>
-        <w:rPr>
-          <w:rFonts w:ascii="Times New Roman" w:hAnsi="Times New Roman" w:cs="Times New Roman"/>
-          <w:sz w:val="24"/>
-          <w:szCs w:val="24"/>
-        </w:rPr>
-        <w:t xml:space="preserve"> -r requirements.txt</w:t>
-      </w:r>
     </w:p>
     <w:p>
       <w:pPr>
@@ -1404,6 +1529,7 @@
           <w:rFonts w:ascii="Times New Roman" w:hAnsi="Times New Roman" w:cs="Times New Roman"/>
           <w:sz w:val="24"/>
           <w:szCs w:val="24"/>
+          <w:lang w:val="en-US"/>
         </w:rPr>
       </w:pPr>
     </w:p>
@@ -1443,8 +1569,8 @@
           <w:noProof/>
         </w:rPr>
         <w:drawing>
-          <wp:inline distT="0" distB="0" distL="0" distR="0" wp14:anchorId="48C1C4BF" wp14:editId="6C1393D9">
-            <wp:extent cx="2534930" cy="4103828"/>
+          <wp:inline distT="0" distB="0" distL="0" distR="0" wp14:anchorId="48C1C4BF" wp14:editId="600B666B">
+            <wp:extent cx="2308412" cy="3737113"/>
             <wp:effectExtent l="0" t="0" r="0" b="0"/>
             <wp:docPr id="44397643" name="Picture 1"/>
             <wp:cNvGraphicFramePr>
@@ -1466,7 +1592,7 @@
                   <pic:spPr>
                     <a:xfrm>
                       <a:off x="0" y="0"/>
-                      <a:ext cx="2553858" cy="4134470"/>
+                      <a:ext cx="2351828" cy="3807399"/>
                     </a:xfrm>
                     <a:prstGeom prst="rect">
                       <a:avLst/>
@@ -1618,9 +1744,9 @@
         </w:rPr>
         <w:lastRenderedPageBreak/>
         <w:drawing>
-          <wp:inline distT="0" distB="0" distL="0" distR="0" wp14:anchorId="4B0A080A" wp14:editId="0629172A">
-            <wp:extent cx="4254147" cy="3306470"/>
-            <wp:effectExtent l="0" t="0" r="0" b="8255"/>
+          <wp:inline distT="0" distB="0" distL="0" distR="0" wp14:anchorId="4B0A080A" wp14:editId="06044E47">
+            <wp:extent cx="4502552" cy="3499538"/>
+            <wp:effectExtent l="0" t="0" r="0" b="5715"/>
             <wp:docPr id="789029657" name="Picture 2"/>
             <wp:cNvGraphicFramePr>
               <a:graphicFrameLocks xmlns:a="http://schemas.openxmlformats.org/drawingml/2006/main" noChangeAspect="1"/>
@@ -1650,7 +1776,7 @@
                   <pic:spPr bwMode="auto">
                     <a:xfrm>
                       <a:off x="0" y="0"/>
-                      <a:ext cx="4257564" cy="3309126"/>
+                      <a:ext cx="4522837" cy="3515304"/>
                     </a:xfrm>
                     <a:prstGeom prst="rect">
                       <a:avLst/>
@@ -1686,9 +1812,9 @@
           <w:lang w:val="en-US"/>
         </w:rPr>
         <w:drawing>
-          <wp:inline distT="0" distB="0" distL="0" distR="0" wp14:anchorId="74388598" wp14:editId="3FA1C04C">
-            <wp:extent cx="4276725" cy="3314700"/>
-            <wp:effectExtent l="0" t="0" r="9525" b="0"/>
+          <wp:inline distT="0" distB="0" distL="0" distR="0" wp14:anchorId="74388598" wp14:editId="46A5C1A6">
+            <wp:extent cx="4502552" cy="3489728"/>
+            <wp:effectExtent l="0" t="0" r="0" b="0"/>
             <wp:docPr id="1210547188" name="Picture 3"/>
             <wp:cNvGraphicFramePr>
               <a:graphicFrameLocks xmlns:a="http://schemas.openxmlformats.org/drawingml/2006/main" noChangeAspect="1"/>
@@ -1718,7 +1844,7 @@
                   <pic:spPr bwMode="auto">
                     <a:xfrm>
                       <a:off x="0" y="0"/>
-                      <a:ext cx="4276725" cy="3314700"/>
+                      <a:ext cx="4520229" cy="3503429"/>
                     </a:xfrm>
                     <a:prstGeom prst="rect">
                       <a:avLst/>
@@ -1811,7 +1937,7 @@
         </w:rPr>
         <w:lastRenderedPageBreak/>
         <w:drawing>
-          <wp:inline distT="0" distB="0" distL="0" distR="0" wp14:anchorId="03B4C779" wp14:editId="7FA3CCEC">
+          <wp:inline distT="0" distB="0" distL="0" distR="0" wp14:anchorId="03B4C779" wp14:editId="5BBF0BD7">
             <wp:extent cx="5724525" cy="3048000"/>
             <wp:effectExtent l="0" t="0" r="9525" b="0"/>
             <wp:docPr id="950426644" name="Picture 4"/>
@@ -2140,7 +2266,7 @@
           <w:lang w:val="en-US"/>
         </w:rPr>
         <w:drawing>
-          <wp:inline distT="0" distB="0" distL="0" distR="0" wp14:anchorId="6199DF2C" wp14:editId="41B609D3">
+          <wp:inline distT="0" distB="0" distL="0" distR="0" wp14:anchorId="6199DF2C" wp14:editId="05AD1303">
             <wp:extent cx="5724525" cy="3038475"/>
             <wp:effectExtent l="0" t="0" r="9525" b="9525"/>
             <wp:docPr id="1283698453" name="Picture 5"/>
@@ -2458,7 +2584,7 @@
         </w:rPr>
         <w:lastRenderedPageBreak/>
         <w:drawing>
-          <wp:inline distT="0" distB="0" distL="0" distR="0" wp14:anchorId="7EBB8948" wp14:editId="336EEE3B">
+          <wp:inline distT="0" distB="0" distL="0" distR="0" wp14:anchorId="7EBB8948" wp14:editId="5C92C56F">
             <wp:extent cx="5715000" cy="3086100"/>
             <wp:effectExtent l="0" t="0" r="0" b="0"/>
             <wp:docPr id="1632561489" name="Picture 6"/>
@@ -2785,7 +2911,7 @@
           <w:lang w:val="ru-RU"/>
         </w:rPr>
         <w:drawing>
-          <wp:inline distT="0" distB="0" distL="0" distR="0" wp14:anchorId="2B2957FA" wp14:editId="56D48E96">
+          <wp:inline distT="0" distB="0" distL="0" distR="0" wp14:anchorId="2B2957FA" wp14:editId="59C7AF09">
             <wp:extent cx="5715000" cy="3076575"/>
             <wp:effectExtent l="0" t="0" r="0" b="9525"/>
             <wp:docPr id="1853438036" name="Picture 7"/>
@@ -3103,7 +3229,7 @@
         </w:rPr>
         <w:lastRenderedPageBreak/>
         <w:drawing>
-          <wp:inline distT="0" distB="0" distL="0" distR="0" wp14:anchorId="245FC60F" wp14:editId="03686418">
+          <wp:inline distT="0" distB="0" distL="0" distR="0" wp14:anchorId="245FC60F" wp14:editId="262E5034">
             <wp:extent cx="5724525" cy="3076575"/>
             <wp:effectExtent l="0" t="0" r="9525" b="9525"/>
             <wp:docPr id="107572319" name="Picture 8"/>
@@ -4855,7 +4981,6 @@
   <w:style w:type="character" w:default="1" w:styleId="DefaultParagraphFont">
     <w:name w:val="Default Paragraph Font"/>
     <w:uiPriority w:val="1"/>
-    <w:semiHidden/>
     <w:unhideWhenUsed/>
   </w:style>
   <w:style w:type="table" w:default="1" w:styleId="TableNormal">

</xml_diff>

<commit_message>
Fix desc: circles are not proportional
</commit_message>
<xml_diff>
--- a/Projekta_apraksts.docx
+++ b/Projekta_apraksts.docx
@@ -327,7 +327,6 @@
           <w:rFonts w:ascii="Times New Roman" w:hAnsi="Times New Roman" w:cs="Times New Roman"/>
           <w:sz w:val="24"/>
           <w:szCs w:val="24"/>
-          <w:lang w:val="en-US"/>
         </w:rPr>
       </w:pPr>
       <w:r>
@@ -473,7 +472,6 @@
           <w:rFonts w:ascii="Times New Roman" w:hAnsi="Times New Roman" w:cs="Times New Roman"/>
           <w:sz w:val="24"/>
           <w:szCs w:val="24"/>
-          <w:lang w:val="en-US"/>
         </w:rPr>
         <w:t xml:space="preserve"> </w:t>
       </w:r>
@@ -559,7 +557,6 @@
           <w:rFonts w:ascii="Times New Roman" w:hAnsi="Times New Roman" w:cs="Times New Roman"/>
           <w:sz w:val="24"/>
           <w:szCs w:val="24"/>
-          <w:lang w:val="en-US"/>
         </w:rPr>
       </w:pPr>
       <w:r>
@@ -584,25 +581,23 @@
           <w:sz w:val="24"/>
           <w:szCs w:val="24"/>
         </w:rPr>
-        <w:t xml:space="preserve"> svaru un inficēto īpatsvaru avota pilsētā. Modelī ir iekļauti arī reti “</w:t>
-      </w:r>
-      <w:proofErr w:type="spellStart"/>
-      <w:r>
-        <w:rPr>
-          <w:rFonts w:ascii="Times New Roman" w:hAnsi="Times New Roman" w:cs="Times New Roman"/>
-          <w:sz w:val="24"/>
-          <w:szCs w:val="24"/>
-        </w:rPr>
-        <w:t>lēciennotikumi</w:t>
-      </w:r>
-      <w:proofErr w:type="spellEnd"/>
-      <w:r>
-        <w:rPr>
-          <w:rFonts w:ascii="Times New Roman" w:hAnsi="Times New Roman" w:cs="Times New Roman"/>
-          <w:sz w:val="24"/>
-          <w:szCs w:val="24"/>
-        </w:rPr>
-        <w:t xml:space="preserve">” (piem., kuģa ierašanās ar inficētiem), kas </w:t>
+        <w:t xml:space="preserve"> svaru un inficēto īpatsvaru avota pilsētā. Modelī ir iekļauti arī reti </w:t>
+      </w:r>
+      <w:r>
+        <w:rPr>
+          <w:rFonts w:ascii="Times New Roman" w:hAnsi="Times New Roman" w:cs="Times New Roman"/>
+          <w:sz w:val="24"/>
+          <w:szCs w:val="24"/>
+        </w:rPr>
+        <w:t>uzliesmojumi</w:t>
+      </w:r>
+      <w:r>
+        <w:rPr>
+          <w:rFonts w:ascii="Times New Roman" w:hAnsi="Times New Roman" w:cs="Times New Roman"/>
+          <w:sz w:val="24"/>
+          <w:szCs w:val="24"/>
+        </w:rPr>
+        <w:t xml:space="preserve"> (piem., kuģa ierašanās ar inficētiem), kas </w:t>
       </w:r>
       <w:r>
         <w:rPr>
@@ -824,25 +819,47 @@
           <w:sz w:val="24"/>
           <w:szCs w:val="24"/>
         </w:rPr>
-        <w:t xml:space="preserve">, tirdzniecības intensitāti, </w:t>
-      </w:r>
-      <w:proofErr w:type="spellStart"/>
-      <w:r>
-        <w:rPr>
-          <w:rFonts w:ascii="Times New Roman" w:hAnsi="Times New Roman" w:cs="Times New Roman"/>
-          <w:sz w:val="24"/>
-          <w:szCs w:val="24"/>
-        </w:rPr>
-        <w:t>lēciennotikumu</w:t>
-      </w:r>
-      <w:proofErr w:type="spellEnd"/>
-      <w:r>
-        <w:rPr>
-          <w:rFonts w:ascii="Times New Roman" w:hAnsi="Times New Roman" w:cs="Times New Roman"/>
-          <w:sz w:val="24"/>
-          <w:szCs w:val="24"/>
-        </w:rPr>
-        <w:t xml:space="preserve"> biežumu u.</w:t>
+        <w:t>, tirdzniecības intensitāti,</w:t>
+      </w:r>
+      <w:r>
+        <w:rPr>
+          <w:rFonts w:ascii="Times New Roman" w:hAnsi="Times New Roman" w:cs="Times New Roman"/>
+          <w:sz w:val="24"/>
+          <w:szCs w:val="24"/>
+        </w:rPr>
+        <w:t xml:space="preserve"> </w:t>
+      </w:r>
+      <w:r>
+        <w:rPr>
+          <w:rFonts w:ascii="Times New Roman" w:hAnsi="Times New Roman" w:cs="Times New Roman"/>
+          <w:sz w:val="24"/>
+          <w:szCs w:val="24"/>
+        </w:rPr>
+        <w:t>uzliesmojum</w:t>
+      </w:r>
+      <w:r>
+        <w:rPr>
+          <w:rFonts w:ascii="Times New Roman" w:hAnsi="Times New Roman" w:cs="Times New Roman"/>
+          <w:sz w:val="24"/>
+          <w:szCs w:val="24"/>
+        </w:rPr>
+        <w:t>u</w:t>
+      </w:r>
+      <w:r>
+        <w:rPr>
+          <w:rFonts w:ascii="Times New Roman" w:hAnsi="Times New Roman" w:cs="Times New Roman"/>
+          <w:sz w:val="24"/>
+          <w:szCs w:val="24"/>
+        </w:rPr>
+        <w:t xml:space="preserve"> </w:t>
+      </w:r>
+      <w:r>
+        <w:rPr>
+          <w:rFonts w:ascii="Times New Roman" w:hAnsi="Times New Roman" w:cs="Times New Roman"/>
+          <w:sz w:val="24"/>
+          <w:szCs w:val="24"/>
+        </w:rPr>
+        <w:t>biežumu u.</w:t>
       </w:r>
       <w:r>
         <w:rPr>
@@ -1410,7 +1427,7 @@
           <w:sz w:val="24"/>
           <w:szCs w:val="24"/>
         </w:rPr>
-        <w:t>py_code:</w:t>
+        <w:t>py_code</w:t>
       </w:r>
       <w:proofErr w:type="spellEnd"/>
       <w:r>
@@ -1419,25 +1436,16 @@
           <w:sz w:val="24"/>
           <w:szCs w:val="24"/>
         </w:rPr>
+        <w:t>:</w:t>
+      </w:r>
+      <w:r>
+        <w:rPr>
+          <w:rFonts w:ascii="Times New Roman" w:hAnsi="Times New Roman" w:cs="Times New Roman"/>
+          <w:sz w:val="24"/>
+          <w:szCs w:val="24"/>
+        </w:rPr>
         <w:br/>
-      </w:r>
-      <w:proofErr w:type="spellStart"/>
-      <w:r>
-        <w:rPr>
-          <w:rFonts w:ascii="Times New Roman" w:hAnsi="Times New Roman" w:cs="Times New Roman"/>
-          <w:sz w:val="24"/>
-          <w:szCs w:val="24"/>
-        </w:rPr>
-        <w:t>cd</w:t>
-      </w:r>
-      <w:proofErr w:type="spellEnd"/>
-      <w:r>
-        <w:rPr>
-          <w:rFonts w:ascii="Times New Roman" w:hAnsi="Times New Roman" w:cs="Times New Roman"/>
-          <w:sz w:val="24"/>
-          <w:szCs w:val="24"/>
-        </w:rPr>
-        <w:t xml:space="preserve"> </w:t>
+        <w:t xml:space="preserve">cd </w:t>
       </w:r>
       <w:proofErr w:type="spellStart"/>
       <w:r>
@@ -1673,24 +1681,14 @@
         </w:rPr>
         <w:t xml:space="preserve">Globālo simulācijas parametru ievades logs (β, γ, μ, tirdzniecības intensitāte, </w:t>
       </w:r>
-      <w:proofErr w:type="spellStart"/>
-      <w:r>
-        <w:rPr>
-          <w:rFonts w:ascii="Times New Roman" w:hAnsi="Times New Roman" w:cs="Times New Roman"/>
-          <w:sz w:val="24"/>
-          <w:szCs w:val="24"/>
-        </w:rPr>
-        <w:t>lēciennotikum</w:t>
-      </w:r>
-      <w:r>
-        <w:rPr>
-          <w:rFonts w:ascii="Times New Roman" w:hAnsi="Times New Roman" w:cs="Times New Roman"/>
-          <w:sz w:val="24"/>
-          <w:szCs w:val="24"/>
-        </w:rPr>
-        <w:t>u</w:t>
-      </w:r>
-      <w:proofErr w:type="spellEnd"/>
+      <w:r>
+        <w:rPr>
+          <w:rFonts w:ascii="Times New Roman" w:hAnsi="Times New Roman" w:cs="Times New Roman"/>
+          <w:sz w:val="24"/>
+          <w:szCs w:val="24"/>
+        </w:rPr>
+        <w:t>uzliesmojumu</w:t>
+      </w:r>
       <w:r>
         <w:rPr>
           <w:rFonts w:ascii="Times New Roman" w:hAnsi="Times New Roman" w:cs="Times New Roman"/>
@@ -1721,7 +1719,7 @@
           <w:sz w:val="24"/>
           <w:szCs w:val="24"/>
         </w:rPr>
-        <w:t>c.).</w:t>
+        <w:t>c.)</w:t>
       </w:r>
     </w:p>
     <w:p>
@@ -1914,7 +1912,7 @@
           <w:sz w:val="24"/>
           <w:szCs w:val="24"/>
         </w:rPr>
-        <w:t xml:space="preserve"> Logs sākotnējo inficēto (I) skaita ievadei katrā pilsētā pirms simulācijas sākuma.</w:t>
+        <w:t xml:space="preserve"> Logs sākotnējo inficēto (I) skaita ievadei katrā pilsētā pirms simulācijas sākuma</w:t>
       </w:r>
     </w:p>
     <w:p>
@@ -1937,7 +1935,7 @@
         </w:rPr>
         <w:lastRenderedPageBreak/>
         <w:drawing>
-          <wp:inline distT="0" distB="0" distL="0" distR="0" wp14:anchorId="03B4C779" wp14:editId="5BBF0BD7">
+          <wp:inline distT="0" distB="0" distL="0" distR="0" wp14:anchorId="03B4C779" wp14:editId="13234924">
             <wp:extent cx="5724525" cy="3048000"/>
             <wp:effectExtent l="0" t="0" r="9525" b="0"/>
             <wp:docPr id="950426644" name="Picture 4"/>
@@ -2098,6 +2096,30 @@
           <w:sz w:val="24"/>
           <w:szCs w:val="24"/>
         </w:rPr>
+        <w:t xml:space="preserve"> atspoguļo</w:t>
+      </w:r>
+      <w:r>
+        <w:rPr>
+          <w:rFonts w:ascii="Times New Roman" w:hAnsi="Times New Roman" w:cs="Times New Roman"/>
+          <w:sz w:val="24"/>
+          <w:szCs w:val="24"/>
+        </w:rPr>
+        <w:t xml:space="preserve"> dzīvo iedzīvotāju skaitu (N), bet sarkan</w:t>
+      </w:r>
+      <w:r>
+        <w:rPr>
+          <w:rFonts w:ascii="Times New Roman" w:hAnsi="Times New Roman" w:cs="Times New Roman"/>
+          <w:sz w:val="24"/>
+          <w:szCs w:val="24"/>
+        </w:rPr>
+        <w:t>o</w:t>
+      </w:r>
+      <w:r>
+        <w:rPr>
+          <w:rFonts w:ascii="Times New Roman" w:hAnsi="Times New Roman" w:cs="Times New Roman"/>
+          <w:sz w:val="24"/>
+          <w:szCs w:val="24"/>
+        </w:rPr>
         <w:t xml:space="preserve"> </w:t>
       </w:r>
       <w:r>
@@ -2106,46 +2128,6 @@
           <w:sz w:val="24"/>
           <w:szCs w:val="24"/>
         </w:rPr>
-        <w:t xml:space="preserve">proporcionāli </w:t>
-      </w:r>
-      <w:r>
-        <w:rPr>
-          <w:rFonts w:ascii="Times New Roman" w:hAnsi="Times New Roman" w:cs="Times New Roman"/>
-          <w:sz w:val="24"/>
-          <w:szCs w:val="24"/>
-        </w:rPr>
-        <w:t>atspoguļo</w:t>
-      </w:r>
-      <w:r>
-        <w:rPr>
-          <w:rFonts w:ascii="Times New Roman" w:hAnsi="Times New Roman" w:cs="Times New Roman"/>
-          <w:sz w:val="24"/>
-          <w:szCs w:val="24"/>
-        </w:rPr>
-        <w:t xml:space="preserve"> dzīvo iedzīvotāju skaitu (N), bet sarkan</w:t>
-      </w:r>
-      <w:r>
-        <w:rPr>
-          <w:rFonts w:ascii="Times New Roman" w:hAnsi="Times New Roman" w:cs="Times New Roman"/>
-          <w:sz w:val="24"/>
-          <w:szCs w:val="24"/>
-        </w:rPr>
-        <w:t>o</w:t>
-      </w:r>
-      <w:r>
-        <w:rPr>
-          <w:rFonts w:ascii="Times New Roman" w:hAnsi="Times New Roman" w:cs="Times New Roman"/>
-          <w:sz w:val="24"/>
-          <w:szCs w:val="24"/>
-        </w:rPr>
-        <w:t xml:space="preserve"> </w:t>
-      </w:r>
-      <w:r>
-        <w:rPr>
-          <w:rFonts w:ascii="Times New Roman" w:hAnsi="Times New Roman" w:cs="Times New Roman"/>
-          <w:sz w:val="24"/>
-          <w:szCs w:val="24"/>
-        </w:rPr>
         <w:t xml:space="preserve">riņķu </w:t>
       </w:r>
       <w:r>
@@ -2162,23 +2144,7 @@
           <w:sz w:val="24"/>
           <w:szCs w:val="24"/>
         </w:rPr>
-        <w:t xml:space="preserve"> </w:t>
-      </w:r>
-      <w:r>
-        <w:rPr>
-          <w:rFonts w:ascii="Times New Roman" w:hAnsi="Times New Roman" w:cs="Times New Roman"/>
-          <w:sz w:val="24"/>
-          <w:szCs w:val="24"/>
-        </w:rPr>
-        <w:t xml:space="preserve">proporcionāli </w:t>
-      </w:r>
-      <w:r>
-        <w:rPr>
-          <w:rFonts w:ascii="Times New Roman" w:hAnsi="Times New Roman" w:cs="Times New Roman"/>
-          <w:sz w:val="24"/>
-          <w:szCs w:val="24"/>
-        </w:rPr>
-        <w:t>atspoguļo</w:t>
+        <w:t xml:space="preserve"> atspoguļo</w:t>
       </w:r>
       <w:r>
         <w:rPr>
@@ -2234,7 +2200,7 @@
           <w:sz w:val="24"/>
           <w:szCs w:val="24"/>
         </w:rPr>
-        <w:t>dienā.</w:t>
+        <w:t>dienā</w:t>
       </w:r>
     </w:p>
     <w:p>
@@ -2266,7 +2232,7 @@
           <w:lang w:val="en-US"/>
         </w:rPr>
         <w:drawing>
-          <wp:inline distT="0" distB="0" distL="0" distR="0" wp14:anchorId="6199DF2C" wp14:editId="05AD1303">
+          <wp:inline distT="0" distB="0" distL="0" distR="0" wp14:anchorId="6199DF2C" wp14:editId="767F77C9">
             <wp:extent cx="5724525" cy="3038475"/>
             <wp:effectExtent l="0" t="0" r="9525" b="9525"/>
             <wp:docPr id="1283698453" name="Picture 5"/>
@@ -2322,7 +2288,7 @@
           <w:rFonts w:ascii="Times New Roman" w:hAnsi="Times New Roman" w:cs="Times New Roman"/>
           <w:sz w:val="24"/>
           <w:szCs w:val="24"/>
-          <w:lang w:val="en-US"/>
+          <w:lang w:val="ru-RU"/>
         </w:rPr>
       </w:pPr>
       <w:r>
@@ -2473,7 +2439,7 @@
           <w:sz w:val="24"/>
           <w:szCs w:val="24"/>
         </w:rPr>
-        <w:t>rādiuss proporcionāli atspoguļo</w:t>
+        <w:t>rādiuss atspoguļo</w:t>
       </w:r>
       <w:r>
         <w:rPr>
@@ -2505,7 +2471,7 @@
           <w:sz w:val="24"/>
           <w:szCs w:val="24"/>
         </w:rPr>
-        <w:t>riņķu rādiuss proporcionāli atspoguļo</w:t>
+        <w:t>riņķu rādiuss atspoguļo</w:t>
       </w:r>
       <w:r>
         <w:rPr>
@@ -2562,7 +2528,7 @@
           <w:sz w:val="24"/>
           <w:szCs w:val="24"/>
         </w:rPr>
-        <w:t>dienā.</w:t>
+        <w:t>dienā</w:t>
       </w:r>
     </w:p>
     <w:p>
@@ -2584,7 +2550,7 @@
         </w:rPr>
         <w:lastRenderedPageBreak/>
         <w:drawing>
-          <wp:inline distT="0" distB="0" distL="0" distR="0" wp14:anchorId="7EBB8948" wp14:editId="5C92C56F">
+          <wp:inline distT="0" distB="0" distL="0" distR="0" wp14:anchorId="7EBB8948" wp14:editId="73CC0F9A">
             <wp:extent cx="5715000" cy="3086100"/>
             <wp:effectExtent l="0" t="0" r="0" b="0"/>
             <wp:docPr id="1632561489" name="Picture 6"/>
@@ -2640,7 +2606,7 @@
           <w:rFonts w:ascii="Times New Roman" w:hAnsi="Times New Roman" w:cs="Times New Roman"/>
           <w:sz w:val="24"/>
           <w:szCs w:val="24"/>
-          <w:lang w:val="en-US"/>
+          <w:lang w:val="ru-RU"/>
         </w:rPr>
       </w:pPr>
       <w:r>
@@ -2791,7 +2757,7 @@
           <w:sz w:val="24"/>
           <w:szCs w:val="24"/>
         </w:rPr>
-        <w:t>rādiuss proporcionāli atspoguļo</w:t>
+        <w:t>rādiuss atspoguļo</w:t>
       </w:r>
       <w:r>
         <w:rPr>
@@ -2823,7 +2789,7 @@
           <w:sz w:val="24"/>
           <w:szCs w:val="24"/>
         </w:rPr>
-        <w:t>riņķu rādiuss proporcionāli atspoguļo</w:t>
+        <w:t>riņķu rādiuss atspoguļo</w:t>
       </w:r>
       <w:r>
         <w:rPr>
@@ -2880,7 +2846,7 @@
           <w:sz w:val="24"/>
           <w:szCs w:val="24"/>
         </w:rPr>
-        <w:t>dienā.</w:t>
+        <w:t>dienā</w:t>
       </w:r>
     </w:p>
     <w:p>
@@ -2911,7 +2877,7 @@
           <w:lang w:val="ru-RU"/>
         </w:rPr>
         <w:drawing>
-          <wp:inline distT="0" distB="0" distL="0" distR="0" wp14:anchorId="2B2957FA" wp14:editId="59C7AF09">
+          <wp:inline distT="0" distB="0" distL="0" distR="0" wp14:anchorId="2B2957FA" wp14:editId="1DF24EF7">
             <wp:extent cx="5715000" cy="3076575"/>
             <wp:effectExtent l="0" t="0" r="0" b="9525"/>
             <wp:docPr id="1853438036" name="Picture 7"/>
@@ -2967,7 +2933,7 @@
           <w:rFonts w:ascii="Times New Roman" w:hAnsi="Times New Roman" w:cs="Times New Roman"/>
           <w:sz w:val="24"/>
           <w:szCs w:val="24"/>
-          <w:lang w:val="en-US"/>
+          <w:lang w:val="ru-RU"/>
         </w:rPr>
       </w:pPr>
       <w:r>
@@ -3118,7 +3084,7 @@
           <w:sz w:val="24"/>
           <w:szCs w:val="24"/>
         </w:rPr>
-        <w:t>rādiuss proporcionāli atspoguļo</w:t>
+        <w:t>rādiuss atspoguļo</w:t>
       </w:r>
       <w:r>
         <w:rPr>
@@ -3150,7 +3116,7 @@
           <w:sz w:val="24"/>
           <w:szCs w:val="24"/>
         </w:rPr>
-        <w:t>riņķu rādiuss proporcionāli atspoguļo</w:t>
+        <w:t>riņķu rādiuss atspoguļo</w:t>
       </w:r>
       <w:r>
         <w:rPr>
@@ -3207,7 +3173,7 @@
           <w:sz w:val="24"/>
           <w:szCs w:val="24"/>
         </w:rPr>
-        <w:t>dienā.</w:t>
+        <w:t>dienā</w:t>
       </w:r>
     </w:p>
     <w:p>
@@ -3229,7 +3195,7 @@
         </w:rPr>
         <w:lastRenderedPageBreak/>
         <w:drawing>
-          <wp:inline distT="0" distB="0" distL="0" distR="0" wp14:anchorId="245FC60F" wp14:editId="262E5034">
+          <wp:inline distT="0" distB="0" distL="0" distR="0" wp14:anchorId="245FC60F" wp14:editId="370D8D4B">
             <wp:extent cx="5724525" cy="3076575"/>
             <wp:effectExtent l="0" t="0" r="9525" b="9525"/>
             <wp:docPr id="107572319" name="Picture 8"/>
@@ -3435,7 +3401,7 @@
           <w:sz w:val="24"/>
           <w:szCs w:val="24"/>
         </w:rPr>
-        <w:t>rādiuss proporcionāli atspoguļo</w:t>
+        <w:t>rādiuss atspoguļo</w:t>
       </w:r>
       <w:r>
         <w:rPr>
@@ -3467,7 +3433,7 @@
           <w:sz w:val="24"/>
           <w:szCs w:val="24"/>
         </w:rPr>
-        <w:t>riņķu rādiuss proporcionāli atspoguļo</w:t>
+        <w:t>riņķu rādiuss atspoguļo</w:t>
       </w:r>
       <w:r>
         <w:rPr>
@@ -3523,7 +3489,7 @@
           <w:sz w:val="24"/>
           <w:szCs w:val="24"/>
         </w:rPr>
-        <w:t>dienā.</w:t>
+        <w:t>dienā</w:t>
       </w:r>
     </w:p>
     <w:p>
@@ -4981,6 +4947,7 @@
   <w:style w:type="character" w:default="1" w:styleId="DefaultParagraphFont">
     <w:name w:val="Default Paragraph Font"/>
     <w:uiPriority w:val="1"/>
+    <w:semiHidden/>
     <w:unhideWhenUsed/>
   </w:style>
   <w:style w:type="table" w:default="1" w:styleId="TableNormal">

</xml_diff>

<commit_message>
Update setup for different OS
</commit_message>
<xml_diff>
--- a/Projekta_apraksts.docx
+++ b/Projekta_apraksts.docx
@@ -835,15 +835,7 @@
           <w:sz w:val="24"/>
           <w:szCs w:val="24"/>
         </w:rPr>
-        <w:t>uzliesmojum</w:t>
-      </w:r>
-      <w:r>
-        <w:rPr>
-          <w:rFonts w:ascii="Times New Roman" w:hAnsi="Times New Roman" w:cs="Times New Roman"/>
-          <w:sz w:val="24"/>
-          <w:szCs w:val="24"/>
-        </w:rPr>
-        <w:t>u</w:t>
+        <w:t>uzliesmojumu</w:t>
       </w:r>
       <w:r>
         <w:rPr>
@@ -1113,6 +1105,7 @@
           <w:rFonts w:ascii="Times New Roman" w:hAnsi="Times New Roman" w:cs="Times New Roman"/>
           <w:sz w:val="24"/>
           <w:szCs w:val="24"/>
+          <w:lang w:val="ru-RU"/>
         </w:rPr>
       </w:pPr>
       <w:r>
@@ -1173,13 +1166,31 @@
           <w:rFonts w:ascii="Times New Roman" w:hAnsi="Times New Roman" w:cs="Times New Roman"/>
           <w:sz w:val="24"/>
           <w:szCs w:val="24"/>
-        </w:rPr>
-      </w:pPr>
+          <w:lang w:val="ru-RU"/>
+        </w:rPr>
+      </w:pPr>
+      <w:r>
+        <w:rPr>
+          <w:rFonts w:ascii="Times New Roman" w:hAnsi="Times New Roman" w:cs="Times New Roman"/>
+          <w:sz w:val="24"/>
+          <w:szCs w:val="24"/>
+        </w:rPr>
+        <w:t>Šis variants ir paredzēts Windows operētājsistēmai.</w:t>
+      </w:r>
     </w:p>
     <w:p>
       <w:pPr>
         <w:rPr>
           <w:rFonts w:ascii="Times New Roman" w:hAnsi="Times New Roman" w:cs="Times New Roman"/>
+          <w:sz w:val="24"/>
+          <w:szCs w:val="24"/>
+        </w:rPr>
+      </w:pPr>
+    </w:p>
+    <w:p>
+      <w:pPr>
+        <w:rPr>
+          <w:rFonts w:ascii="Times New Roman" w:hAnsi="Times New Roman" w:cs="Times New Roman"/>
           <w:b/>
           <w:bCs/>
           <w:sz w:val="24"/>
@@ -1228,6 +1239,52 @@
           <w:szCs w:val="24"/>
         </w:rPr>
         <w:t xml:space="preserve"> koda</w:t>
+      </w:r>
+      <w:r>
+        <w:rPr>
+          <w:rFonts w:ascii="Times New Roman" w:hAnsi="Times New Roman" w:cs="Times New Roman"/>
+          <w:b/>
+          <w:bCs/>
+          <w:sz w:val="24"/>
+          <w:szCs w:val="24"/>
+          <w:lang w:val="en-US"/>
+        </w:rPr>
+        <w:t xml:space="preserve"> (</w:t>
+      </w:r>
+      <w:r>
+        <w:rPr>
+          <w:rFonts w:ascii="Times New Roman" w:hAnsi="Times New Roman" w:cs="Times New Roman"/>
+          <w:b/>
+          <w:bCs/>
+          <w:sz w:val="24"/>
+          <w:szCs w:val="24"/>
+          <w:lang w:val="en-US"/>
+        </w:rPr>
+        <w:t>.</w:t>
+      </w:r>
+      <w:proofErr w:type="spellStart"/>
+      <w:r>
+        <w:rPr>
+          <w:rFonts w:ascii="Times New Roman" w:hAnsi="Times New Roman" w:cs="Times New Roman"/>
+          <w:b/>
+          <w:bCs/>
+          <w:sz w:val="24"/>
+          <w:szCs w:val="24"/>
+          <w:lang w:val="en-US"/>
+        </w:rPr>
+        <w:t>py</w:t>
+      </w:r>
+      <w:proofErr w:type="spellEnd"/>
+      <w:r>
+        <w:rPr>
+          <w:rFonts w:ascii="Times New Roman" w:hAnsi="Times New Roman" w:cs="Times New Roman"/>
+          <w:b/>
+          <w:bCs/>
+          <w:sz w:val="24"/>
+          <w:szCs w:val="24"/>
+          <w:lang w:val="en-US"/>
+        </w:rPr>
+        <w:t>)</w:t>
       </w:r>
     </w:p>
     <w:p>
@@ -1266,7 +1323,32 @@
           <w:sz w:val="24"/>
           <w:szCs w:val="24"/>
         </w:rPr>
-        <w:t xml:space="preserve"> 3.12+.</w:t>
+        <w:t xml:space="preserve"> 3.12</w:t>
+      </w:r>
+      <w:r>
+        <w:rPr>
+          <w:rFonts w:ascii="Times New Roman" w:hAnsi="Times New Roman" w:cs="Times New Roman"/>
+          <w:sz w:val="24"/>
+          <w:szCs w:val="24"/>
+          <w:lang w:val="en-US"/>
+        </w:rPr>
+        <w:t xml:space="preserve"> </w:t>
+      </w:r>
+      <w:r>
+        <w:rPr>
+          <w:rFonts w:ascii="Times New Roman" w:hAnsi="Times New Roman" w:cs="Times New Roman"/>
+          <w:sz w:val="24"/>
+          <w:szCs w:val="24"/>
+        </w:rPr>
+        <w:t>vai jaunāka versija</w:t>
+      </w:r>
+      <w:r>
+        <w:rPr>
+          <w:rFonts w:ascii="Times New Roman" w:hAnsi="Times New Roman" w:cs="Times New Roman"/>
+          <w:sz w:val="24"/>
+          <w:szCs w:val="24"/>
+        </w:rPr>
+        <w:t>.</w:t>
       </w:r>
     </w:p>
     <w:p>
@@ -1370,6 +1452,24 @@
           <w:sz w:val="24"/>
           <w:szCs w:val="24"/>
         </w:rPr>
+        <w:t>python</w:t>
+      </w:r>
+      <w:proofErr w:type="spellEnd"/>
+      <w:r>
+        <w:rPr>
+          <w:rFonts w:ascii="Times New Roman" w:hAnsi="Times New Roman" w:cs="Times New Roman"/>
+          <w:sz w:val="24"/>
+          <w:szCs w:val="24"/>
+        </w:rPr>
+        <w:t xml:space="preserve"> -m </w:t>
+      </w:r>
+      <w:proofErr w:type="spellStart"/>
+      <w:r>
+        <w:rPr>
+          <w:rFonts w:ascii="Times New Roman" w:hAnsi="Times New Roman" w:cs="Times New Roman"/>
+          <w:sz w:val="24"/>
+          <w:szCs w:val="24"/>
+        </w:rPr>
         <w:t>pip</w:t>
       </w:r>
       <w:proofErr w:type="spellEnd"/>
@@ -1485,15 +1585,6 @@
           <w:szCs w:val="24"/>
           <w:lang w:val="en-US"/>
         </w:rPr>
-        <w:t xml:space="preserve"> </w:t>
-      </w:r>
-      <w:r>
-        <w:rPr>
-          <w:rFonts w:ascii="Times New Roman" w:hAnsi="Times New Roman" w:cs="Times New Roman"/>
-          <w:sz w:val="24"/>
-          <w:szCs w:val="24"/>
-          <w:lang w:val="en-US"/>
-        </w:rPr>
         <w:br/>
       </w:r>
       <w:proofErr w:type="spellStart"/>
@@ -1577,9 +1668,9 @@
           <w:noProof/>
         </w:rPr>
         <w:drawing>
-          <wp:inline distT="0" distB="0" distL="0" distR="0" wp14:anchorId="48C1C4BF" wp14:editId="600B666B">
-            <wp:extent cx="2308412" cy="3737113"/>
-            <wp:effectExtent l="0" t="0" r="0" b="0"/>
+          <wp:inline distT="0" distB="0" distL="0" distR="0" wp14:anchorId="48C1C4BF" wp14:editId="3140ECEA">
+            <wp:extent cx="2188694" cy="3543300"/>
+            <wp:effectExtent l="0" t="0" r="2540" b="0"/>
             <wp:docPr id="44397643" name="Picture 1"/>
             <wp:cNvGraphicFramePr>
               <a:graphicFrameLocks xmlns:a="http://schemas.openxmlformats.org/drawingml/2006/main" noChangeAspect="1"/>
@@ -1600,7 +1691,7 @@
                   <pic:spPr>
                     <a:xfrm>
                       <a:off x="0" y="0"/>
-                      <a:ext cx="2351828" cy="3807399"/>
+                      <a:ext cx="2238638" cy="3624155"/>
                     </a:xfrm>
                     <a:prstGeom prst="rect">
                       <a:avLst/>
@@ -1935,7 +2026,7 @@
         </w:rPr>
         <w:lastRenderedPageBreak/>
         <w:drawing>
-          <wp:inline distT="0" distB="0" distL="0" distR="0" wp14:anchorId="03B4C779" wp14:editId="13234924">
+          <wp:inline distT="0" distB="0" distL="0" distR="0" wp14:anchorId="03B4C779" wp14:editId="6331762E">
             <wp:extent cx="5724525" cy="3048000"/>
             <wp:effectExtent l="0" t="0" r="9525" b="0"/>
             <wp:docPr id="950426644" name="Picture 4"/>
@@ -2232,7 +2323,7 @@
           <w:lang w:val="en-US"/>
         </w:rPr>
         <w:drawing>
-          <wp:inline distT="0" distB="0" distL="0" distR="0" wp14:anchorId="6199DF2C" wp14:editId="767F77C9">
+          <wp:inline distT="0" distB="0" distL="0" distR="0" wp14:anchorId="6199DF2C" wp14:editId="489DA78C">
             <wp:extent cx="5724525" cy="3038475"/>
             <wp:effectExtent l="0" t="0" r="9525" b="9525"/>
             <wp:docPr id="1283698453" name="Picture 5"/>
@@ -2550,7 +2641,7 @@
         </w:rPr>
         <w:lastRenderedPageBreak/>
         <w:drawing>
-          <wp:inline distT="0" distB="0" distL="0" distR="0" wp14:anchorId="7EBB8948" wp14:editId="73CC0F9A">
+          <wp:inline distT="0" distB="0" distL="0" distR="0" wp14:anchorId="7EBB8948" wp14:editId="1F4C2E6C">
             <wp:extent cx="5715000" cy="3086100"/>
             <wp:effectExtent l="0" t="0" r="0" b="0"/>
             <wp:docPr id="1632561489" name="Picture 6"/>
@@ -2877,7 +2968,7 @@
           <w:lang w:val="ru-RU"/>
         </w:rPr>
         <w:drawing>
-          <wp:inline distT="0" distB="0" distL="0" distR="0" wp14:anchorId="2B2957FA" wp14:editId="1DF24EF7">
+          <wp:inline distT="0" distB="0" distL="0" distR="0" wp14:anchorId="2B2957FA" wp14:editId="39FFA43B">
             <wp:extent cx="5715000" cy="3076575"/>
             <wp:effectExtent l="0" t="0" r="0" b="9525"/>
             <wp:docPr id="1853438036" name="Picture 7"/>
@@ -3195,7 +3286,7 @@
         </w:rPr>
         <w:lastRenderedPageBreak/>
         <w:drawing>
-          <wp:inline distT="0" distB="0" distL="0" distR="0" wp14:anchorId="245FC60F" wp14:editId="370D8D4B">
+          <wp:inline distT="0" distB="0" distL="0" distR="0" wp14:anchorId="245FC60F" wp14:editId="18DB8EBD">
             <wp:extent cx="5724525" cy="3076575"/>
             <wp:effectExtent l="0" t="0" r="9525" b="9525"/>
             <wp:docPr id="107572319" name="Picture 8"/>
@@ -4947,7 +5038,6 @@
   <w:style w:type="character" w:default="1" w:styleId="DefaultParagraphFont">
     <w:name w:val="Default Paragraph Font"/>
     <w:uiPriority w:val="1"/>
-    <w:semiHidden/>
     <w:unhideWhenUsed/>
   </w:style>
   <w:style w:type="table" w:default="1" w:styleId="TableNormal">

</xml_diff>

<commit_message>
Justify the text by both sides
</commit_message>
<xml_diff>
--- a/Projekta_apraksts.docx
+++ b/Projekta_apraksts.docx
@@ -323,6 +323,7 @@
     <w:p>
       <w:pPr>
         <w:spacing w:line="360" w:lineRule="auto"/>
+        <w:jc w:val="both"/>
         <w:rPr>
           <w:rFonts w:ascii="Times New Roman" w:hAnsi="Times New Roman" w:cs="Times New Roman"/>
           <w:sz w:val="24"/>
@@ -553,6 +554,7 @@
     <w:p>
       <w:pPr>
         <w:spacing w:line="360" w:lineRule="auto"/>
+        <w:jc w:val="both"/>
         <w:rPr>
           <w:rFonts w:ascii="Times New Roman" w:hAnsi="Times New Roman" w:cs="Times New Roman"/>
           <w:sz w:val="24"/>
@@ -651,6 +653,7 @@
     <w:p>
       <w:pPr>
         <w:spacing w:line="360" w:lineRule="auto"/>
+        <w:jc w:val="both"/>
         <w:rPr>
           <w:rFonts w:ascii="Times New Roman" w:hAnsi="Times New Roman" w:cs="Times New Roman"/>
           <w:sz w:val="24"/>
@@ -1105,7 +1108,7 @@
           <w:rFonts w:ascii="Times New Roman" w:hAnsi="Times New Roman" w:cs="Times New Roman"/>
           <w:sz w:val="24"/>
           <w:szCs w:val="24"/>
-          <w:lang w:val="ru-RU"/>
+          <w:lang w:val="en-US"/>
         </w:rPr>
       </w:pPr>
       <w:r>
@@ -1166,7 +1169,7 @@
           <w:rFonts w:ascii="Times New Roman" w:hAnsi="Times New Roman" w:cs="Times New Roman"/>
           <w:sz w:val="24"/>
           <w:szCs w:val="24"/>
-          <w:lang w:val="ru-RU"/>
+          <w:lang w:val="en-US"/>
         </w:rPr>
       </w:pPr>
       <w:r>
@@ -2026,7 +2029,7 @@
         </w:rPr>
         <w:lastRenderedPageBreak/>
         <w:drawing>
-          <wp:inline distT="0" distB="0" distL="0" distR="0" wp14:anchorId="03B4C779" wp14:editId="6331762E">
+          <wp:inline distT="0" distB="0" distL="0" distR="0" wp14:anchorId="03B4C779" wp14:editId="720A4480">
             <wp:extent cx="5724525" cy="3048000"/>
             <wp:effectExtent l="0" t="0" r="9525" b="0"/>
             <wp:docPr id="950426644" name="Picture 4"/>
@@ -2323,7 +2326,7 @@
           <w:lang w:val="en-US"/>
         </w:rPr>
         <w:drawing>
-          <wp:inline distT="0" distB="0" distL="0" distR="0" wp14:anchorId="6199DF2C" wp14:editId="489DA78C">
+          <wp:inline distT="0" distB="0" distL="0" distR="0" wp14:anchorId="6199DF2C" wp14:editId="711FF516">
             <wp:extent cx="5724525" cy="3038475"/>
             <wp:effectExtent l="0" t="0" r="9525" b="9525"/>
             <wp:docPr id="1283698453" name="Picture 5"/>
@@ -2641,7 +2644,7 @@
         </w:rPr>
         <w:lastRenderedPageBreak/>
         <w:drawing>
-          <wp:inline distT="0" distB="0" distL="0" distR="0" wp14:anchorId="7EBB8948" wp14:editId="1F4C2E6C">
+          <wp:inline distT="0" distB="0" distL="0" distR="0" wp14:anchorId="7EBB8948" wp14:editId="78BFCCC7">
             <wp:extent cx="5715000" cy="3086100"/>
             <wp:effectExtent l="0" t="0" r="0" b="0"/>
             <wp:docPr id="1632561489" name="Picture 6"/>
@@ -2968,7 +2971,7 @@
           <w:lang w:val="ru-RU"/>
         </w:rPr>
         <w:drawing>
-          <wp:inline distT="0" distB="0" distL="0" distR="0" wp14:anchorId="2B2957FA" wp14:editId="39FFA43B">
+          <wp:inline distT="0" distB="0" distL="0" distR="0" wp14:anchorId="2B2957FA" wp14:editId="6013F58B">
             <wp:extent cx="5715000" cy="3076575"/>
             <wp:effectExtent l="0" t="0" r="0" b="9525"/>
             <wp:docPr id="1853438036" name="Picture 7"/>
@@ -3286,7 +3289,7 @@
         </w:rPr>
         <w:lastRenderedPageBreak/>
         <w:drawing>
-          <wp:inline distT="0" distB="0" distL="0" distR="0" wp14:anchorId="245FC60F" wp14:editId="18DB8EBD">
+          <wp:inline distT="0" distB="0" distL="0" distR="0" wp14:anchorId="245FC60F" wp14:editId="5C2A5BE3">
             <wp:extent cx="5724525" cy="3076575"/>
             <wp:effectExtent l="0" t="0" r="9525" b="9525"/>
             <wp:docPr id="107572319" name="Picture 8"/>
@@ -5038,6 +5041,7 @@
   <w:style w:type="character" w:default="1" w:styleId="DefaultParagraphFont">
     <w:name w:val="Default Paragraph Font"/>
     <w:uiPriority w:val="1"/>
+    <w:semiHidden/>
     <w:unhideWhenUsed/>
   </w:style>
   <w:style w:type="table" w:default="1" w:styleId="TableNormal">

</xml_diff>